<commit_message>
Hist aesth ana done
</commit_message>
<xml_diff>
--- a/HIST56529TheoryGames/Week 5 Aesthetic/Aesthetic Analysis 1.docx
+++ b/HIST56529TheoryGames/Week 5 Aesthetic/Aesthetic Analysis 1.docx
@@ -44,18 +44,29 @@
     </w:p>
     <w:p>
       <w:pPr>
-        <w:spacing w:after="0" w:line="240" w:lineRule="auto"/>
-        <w:jc w:val="center"/>
-        <w:rPr>
-          <w:rFonts w:ascii="Times New Roman" w:hAnsi="Times New Roman" w:cs="Times New Roman"/>
-          <w:sz w:val="32"/>
-          <w:szCs w:val="32"/>
+        <w:spacing w:after="120" w:line="240" w:lineRule="auto"/>
+        <w:rPr>
+          <w:rFonts w:ascii="Times New Roman" w:hAnsi="Times New Roman" w:cs="Times New Roman"/>
+          <w:b/>
+          <w:sz w:val="24"/>
+          <w:szCs w:val="24"/>
+          <w:u w:val="single"/>
         </w:rPr>
       </w:pPr>
+      <w:r>
+        <w:rPr>
+          <w:rFonts w:ascii="Times New Roman" w:hAnsi="Times New Roman" w:cs="Times New Roman"/>
+          <w:b/>
+          <w:sz w:val="24"/>
+          <w:szCs w:val="24"/>
+          <w:u w:val="single"/>
+        </w:rPr>
+        <w:t>Summary</w:t>
+      </w:r>
     </w:p>
     <w:p>
       <w:pPr>
-        <w:spacing w:after="0" w:line="240" w:lineRule="auto"/>
+        <w:spacing w:after="120" w:line="240" w:lineRule="auto"/>
         <w:rPr>
           <w:rFonts w:ascii="Times New Roman" w:hAnsi="Times New Roman" w:cs="Times New Roman"/>
           <w:sz w:val="24"/>
@@ -68,194 +79,350 @@
           <w:sz w:val="24"/>
           <w:szCs w:val="24"/>
         </w:rPr>
-        <w:t>Summary</w:t>
-      </w:r>
+        <w:tab/>
+      </w:r>
+      <w:r>
+        <w:rPr>
+          <w:rFonts w:ascii="Times New Roman" w:hAnsi="Times New Roman" w:cs="Times New Roman"/>
+          <w:sz w:val="24"/>
+          <w:szCs w:val="24"/>
+        </w:rPr>
+        <w:t>“Guacamelee!” is a side scrolling beat ‘</w:t>
+      </w:r>
+      <w:proofErr w:type="spellStart"/>
+      <w:r>
+        <w:rPr>
+          <w:rFonts w:ascii="Times New Roman" w:hAnsi="Times New Roman" w:cs="Times New Roman"/>
+          <w:sz w:val="24"/>
+          <w:szCs w:val="24"/>
+        </w:rPr>
+        <w:t>em</w:t>
+      </w:r>
+      <w:proofErr w:type="spellEnd"/>
+      <w:r>
+        <w:rPr>
+          <w:rFonts w:ascii="Times New Roman" w:hAnsi="Times New Roman" w:cs="Times New Roman"/>
+          <w:sz w:val="24"/>
+          <w:szCs w:val="24"/>
+        </w:rPr>
+        <w:t xml:space="preserve"> up turned metroidvania style video game</w:t>
+      </w:r>
+      <w:r>
+        <w:rPr>
+          <w:rFonts w:ascii="Times New Roman" w:hAnsi="Times New Roman" w:cs="Times New Roman"/>
+          <w:sz w:val="24"/>
+          <w:szCs w:val="24"/>
+        </w:rPr>
+        <w:t>. Through aesthetic</w:t>
+      </w:r>
+      <w:r>
+        <w:rPr>
+          <w:rFonts w:ascii="Times New Roman" w:hAnsi="Times New Roman" w:cs="Times New Roman"/>
+          <w:sz w:val="24"/>
+          <w:szCs w:val="24"/>
+        </w:rPr>
+        <w:t xml:space="preserve"> analysis, the game will be broken down into its bare component</w:t>
+      </w:r>
+      <w:r>
+        <w:rPr>
+          <w:rFonts w:ascii="Times New Roman" w:hAnsi="Times New Roman" w:cs="Times New Roman"/>
+          <w:sz w:val="24"/>
+          <w:szCs w:val="24"/>
+        </w:rPr>
+        <w:t>s</w:t>
+      </w:r>
+      <w:r>
+        <w:rPr>
+          <w:rFonts w:ascii="Times New Roman" w:hAnsi="Times New Roman" w:cs="Times New Roman"/>
+          <w:sz w:val="24"/>
+          <w:szCs w:val="24"/>
+        </w:rPr>
+        <w:t xml:space="preserve"> to determine whether the game </w:t>
+      </w:r>
+      <w:r>
+        <w:rPr>
+          <w:rFonts w:ascii="Times New Roman" w:hAnsi="Times New Roman" w:cs="Times New Roman"/>
+          <w:sz w:val="24"/>
+          <w:szCs w:val="24"/>
+        </w:rPr>
+        <w:t xml:space="preserve">is </w:t>
+      </w:r>
+      <w:r>
+        <w:rPr>
+          <w:rFonts w:ascii="Times New Roman" w:hAnsi="Times New Roman" w:cs="Times New Roman"/>
+          <w:sz w:val="24"/>
+          <w:szCs w:val="24"/>
+        </w:rPr>
+        <w:t>aesthetically</w:t>
+      </w:r>
+      <w:r>
+        <w:rPr>
+          <w:rFonts w:ascii="Times New Roman" w:hAnsi="Times New Roman" w:cs="Times New Roman"/>
+          <w:sz w:val="24"/>
+          <w:szCs w:val="24"/>
+        </w:rPr>
+        <w:t xml:space="preserve"> appealing in terms of graphical style, gameplay and balance, and audio.</w:t>
+      </w:r>
+      <w:bookmarkStart w:id="0" w:name="_GoBack"/>
+      <w:bookmarkEnd w:id="0"/>
     </w:p>
     <w:p>
       <w:pPr>
-        <w:spacing w:after="0" w:line="240" w:lineRule="auto"/>
-        <w:rPr>
-          <w:rFonts w:ascii="Times New Roman" w:hAnsi="Times New Roman" w:cs="Times New Roman"/>
-          <w:sz w:val="24"/>
-          <w:szCs w:val="24"/>
+        <w:spacing w:after="120" w:line="240" w:lineRule="auto"/>
+        <w:rPr>
+          <w:rFonts w:ascii="Times New Roman" w:hAnsi="Times New Roman" w:cs="Times New Roman"/>
+          <w:b/>
+          <w:sz w:val="24"/>
+          <w:szCs w:val="24"/>
+          <w:u w:val="single"/>
         </w:rPr>
       </w:pPr>
       <w:r>
         <w:rPr>
           <w:rFonts w:ascii="Times New Roman" w:hAnsi="Times New Roman" w:cs="Times New Roman"/>
-          <w:sz w:val="24"/>
-          <w:szCs w:val="24"/>
-        </w:rPr>
-        <w:tab/>
-      </w:r>
-      <w:r>
-        <w:rPr>
-          <w:rFonts w:ascii="Times New Roman" w:hAnsi="Times New Roman" w:cs="Times New Roman"/>
-          <w:sz w:val="24"/>
-          <w:szCs w:val="24"/>
-        </w:rPr>
-        <w:t>“</w:t>
-      </w:r>
-      <w:r>
-        <w:rPr>
-          <w:rFonts w:ascii="Times New Roman" w:hAnsi="Times New Roman" w:cs="Times New Roman"/>
-          <w:sz w:val="24"/>
-          <w:szCs w:val="24"/>
-        </w:rPr>
-        <w:t>Guacamelee</w:t>
-      </w:r>
-      <w:r>
-        <w:rPr>
-          <w:rFonts w:ascii="Times New Roman" w:hAnsi="Times New Roman" w:cs="Times New Roman"/>
-          <w:sz w:val="24"/>
-          <w:szCs w:val="24"/>
-        </w:rPr>
-        <w:t>”</w:t>
-      </w:r>
-      <w:r>
-        <w:rPr>
-          <w:rFonts w:ascii="Times New Roman" w:hAnsi="Times New Roman" w:cs="Times New Roman"/>
-          <w:sz w:val="24"/>
-          <w:szCs w:val="24"/>
-        </w:rPr>
-        <w:t xml:space="preserve"> is a side scrolling “beat ‘em up” turned m</w:t>
-      </w:r>
-      <w:r>
-        <w:rPr>
-          <w:rFonts w:ascii="Times New Roman" w:hAnsi="Times New Roman" w:cs="Times New Roman"/>
-          <w:sz w:val="24"/>
-          <w:szCs w:val="24"/>
-        </w:rPr>
-        <w:t>etroidvania</w:t>
-      </w:r>
-      <w:r>
-        <w:rPr>
-          <w:rFonts w:ascii="Times New Roman" w:hAnsi="Times New Roman" w:cs="Times New Roman"/>
-          <w:sz w:val="24"/>
-          <w:szCs w:val="24"/>
-        </w:rPr>
-        <w:t xml:space="preserve"> video game. </w:t>
-      </w:r>
-      <w:r>
-        <w:rPr>
-          <w:rFonts w:ascii="Times New Roman" w:hAnsi="Times New Roman" w:cs="Times New Roman"/>
-          <w:sz w:val="24"/>
-          <w:szCs w:val="24"/>
-        </w:rPr>
-        <w:t xml:space="preserve">Players are drawn into the world through the strongest and most noticeable aspect; its appearance. The game features a Mexican theme through a vibrant, colourful world, filled with lights, life, and death. </w:t>
-      </w:r>
-      <w:r>
-        <w:rPr>
-          <w:rFonts w:ascii="Times New Roman" w:hAnsi="Times New Roman" w:cs="Times New Roman"/>
-          <w:sz w:val="24"/>
-          <w:szCs w:val="24"/>
-        </w:rPr>
-        <w:t>The game does a decent job at holding players’ attention as they fight the army of the dead to save El Presidente’s daughter. “</w:t>
-      </w:r>
-      <w:r>
-        <w:rPr>
-          <w:rFonts w:ascii="Times New Roman" w:hAnsi="Times New Roman" w:cs="Times New Roman"/>
-          <w:sz w:val="24"/>
-          <w:szCs w:val="24"/>
-        </w:rPr>
-        <w:t>Guaca</w:t>
-      </w:r>
-      <w:r>
-        <w:rPr>
-          <w:rFonts w:ascii="Times New Roman" w:hAnsi="Times New Roman" w:cs="Times New Roman"/>
-          <w:sz w:val="24"/>
-          <w:szCs w:val="24"/>
-        </w:rPr>
-        <w:t>m</w:t>
-      </w:r>
-      <w:r>
-        <w:rPr>
-          <w:rFonts w:ascii="Times New Roman" w:hAnsi="Times New Roman" w:cs="Times New Roman"/>
-          <w:sz w:val="24"/>
-          <w:szCs w:val="24"/>
-        </w:rPr>
-        <w:t>e</w:t>
-      </w:r>
-      <w:r>
-        <w:rPr>
-          <w:rFonts w:ascii="Times New Roman" w:hAnsi="Times New Roman" w:cs="Times New Roman"/>
-          <w:sz w:val="24"/>
-          <w:szCs w:val="24"/>
-        </w:rPr>
-        <w:t xml:space="preserve">lee!” </w:t>
-      </w:r>
-      <w:r>
-        <w:rPr>
-          <w:rFonts w:ascii="Times New Roman" w:hAnsi="Times New Roman" w:cs="Times New Roman"/>
-          <w:sz w:val="24"/>
-          <w:szCs w:val="24"/>
-        </w:rPr>
-        <w:t xml:space="preserve">only </w:t>
-      </w:r>
-      <w:r>
-        <w:rPr>
-          <w:rFonts w:ascii="Times New Roman" w:hAnsi="Times New Roman" w:cs="Times New Roman"/>
-          <w:sz w:val="24"/>
-          <w:szCs w:val="24"/>
-        </w:rPr>
-        <w:t>has a</w:t>
-      </w:r>
-      <w:r>
-        <w:rPr>
-          <w:rFonts w:ascii="Times New Roman" w:hAnsi="Times New Roman" w:cs="Times New Roman"/>
-          <w:sz w:val="24"/>
-          <w:szCs w:val="24"/>
-        </w:rPr>
-        <w:t xml:space="preserve"> small cast of characters, </w:t>
-      </w:r>
-      <w:r>
-        <w:rPr>
-          <w:rFonts w:ascii="Times New Roman" w:hAnsi="Times New Roman" w:cs="Times New Roman"/>
-          <w:sz w:val="24"/>
-          <w:szCs w:val="24"/>
-        </w:rPr>
-        <w:t>detractin</w:t>
-      </w:r>
-      <w:r>
-        <w:rPr>
-          <w:rFonts w:ascii="Times New Roman" w:hAnsi="Times New Roman" w:cs="Times New Roman"/>
-          <w:sz w:val="24"/>
-          <w:szCs w:val="24"/>
-        </w:rPr>
-        <w:t>g further from its basic story. While the game also tries to present a strong combat system, it ultimately falls flat later in the game as abilities make enemies trivial. Through further analysis, “Guacamelee” will be broken down into its bare component to determine whether the game is truly appealing aesthetically or not.</w:t>
+          <w:b/>
+          <w:sz w:val="24"/>
+          <w:szCs w:val="24"/>
+          <w:u w:val="single"/>
+        </w:rPr>
+        <w:t>Graphical Style</w:t>
       </w:r>
     </w:p>
     <w:p>
       <w:pPr>
-        <w:spacing w:after="0" w:line="240" w:lineRule="auto"/>
+        <w:spacing w:after="120" w:line="240" w:lineRule="auto"/>
         <w:rPr>
           <w:rFonts w:ascii="Times New Roman" w:hAnsi="Times New Roman" w:cs="Times New Roman"/>
           <w:sz w:val="24"/>
           <w:szCs w:val="24"/>
         </w:rPr>
       </w:pPr>
+      <w:r>
+        <w:rPr>
+          <w:rFonts w:ascii="Times New Roman" w:hAnsi="Times New Roman" w:cs="Times New Roman"/>
+          <w:sz w:val="24"/>
+          <w:szCs w:val="24"/>
+        </w:rPr>
+        <w:tab/>
+      </w:r>
+      <w:r>
+        <w:rPr>
+          <w:rFonts w:ascii="Times New Roman" w:hAnsi="Times New Roman" w:cs="Times New Roman"/>
+          <w:sz w:val="24"/>
+          <w:szCs w:val="24"/>
+        </w:rPr>
+        <w:t>The most prominent and strongest aesthetic in “Guacamelee</w:t>
+      </w:r>
+      <w:r>
+        <w:rPr>
+          <w:rFonts w:ascii="Times New Roman" w:hAnsi="Times New Roman" w:cs="Times New Roman"/>
+          <w:sz w:val="24"/>
+          <w:szCs w:val="24"/>
+        </w:rPr>
+        <w:t>!</w:t>
+      </w:r>
+      <w:r>
+        <w:rPr>
+          <w:rFonts w:ascii="Times New Roman" w:hAnsi="Times New Roman" w:cs="Times New Roman"/>
+          <w:sz w:val="24"/>
+          <w:szCs w:val="24"/>
+        </w:rPr>
+        <w:t>” is the graphical style. The game uses clever combinations of solid colours and basic shapes to create scenes that are appealing and enjoyable. They instil a natural sense of fun and excitement when presented through the Mexican theme. The theme is divided up into two major planes of existence; the living world and the dead w</w:t>
+      </w:r>
+      <w:r>
+        <w:rPr>
+          <w:rFonts w:ascii="Times New Roman" w:hAnsi="Times New Roman" w:cs="Times New Roman"/>
+          <w:sz w:val="24"/>
+          <w:szCs w:val="24"/>
+        </w:rPr>
+        <w:t>orld. The living world uses an earthy colour pallet of green, brown, and orange to display the colours of Mexico. Even with the variety in locations, such as the temple, giant tree, and even in towns, the game is consistent in its earthy tones never making the player feel estranged. This greatly helps when differentiating the living world from the dead world. The dead world has a negative colour filter feel, consistently using a blue to purple colour range. Since these tones are so diverse from each other, it is easy for the player to differentiate the two worlds and identify which they are currently in. This strengthens the readability of gameplay as switching between these worlds is a major part of the game</w:t>
+      </w:r>
+      <w:r>
+        <w:rPr>
+          <w:rFonts w:ascii="Times New Roman" w:hAnsi="Times New Roman" w:cs="Times New Roman"/>
+          <w:sz w:val="24"/>
+          <w:szCs w:val="24"/>
+        </w:rPr>
+        <w:t>, used to sol</w:t>
+      </w:r>
+      <w:r>
+        <w:rPr>
+          <w:rFonts w:ascii="Times New Roman" w:hAnsi="Times New Roman" w:cs="Times New Roman"/>
+          <w:sz w:val="24"/>
+          <w:szCs w:val="24"/>
+        </w:rPr>
+        <w:t xml:space="preserve">ve puzzles and reach new locations. </w:t>
+      </w:r>
+      <w:r>
+        <w:rPr>
+          <w:rFonts w:ascii="Times New Roman" w:hAnsi="Times New Roman" w:cs="Times New Roman"/>
+          <w:sz w:val="24"/>
+          <w:szCs w:val="24"/>
+        </w:rPr>
+        <w:t>Another piece of the graphical style is their use of Shapes. Rigid and simp</w:t>
+      </w:r>
+      <w:r>
+        <w:rPr>
+          <w:rFonts w:ascii="Times New Roman" w:hAnsi="Times New Roman" w:cs="Times New Roman"/>
+          <w:sz w:val="24"/>
+          <w:szCs w:val="24"/>
+        </w:rPr>
+        <w:t>le is the design philosophy the designers</w:t>
+      </w:r>
+      <w:r>
+        <w:rPr>
+          <w:rFonts w:ascii="Times New Roman" w:hAnsi="Times New Roman" w:cs="Times New Roman"/>
+          <w:sz w:val="24"/>
+          <w:szCs w:val="24"/>
+        </w:rPr>
+        <w:t xml:space="preserve"> appear to use for every char</w:t>
+      </w:r>
+      <w:r>
+        <w:rPr>
+          <w:rFonts w:ascii="Times New Roman" w:hAnsi="Times New Roman" w:cs="Times New Roman"/>
+          <w:sz w:val="24"/>
+          <w:szCs w:val="24"/>
+        </w:rPr>
+        <w:t>acter and scenery they</w:t>
+      </w:r>
+      <w:r>
+        <w:rPr>
+          <w:rFonts w:ascii="Times New Roman" w:hAnsi="Times New Roman" w:cs="Times New Roman"/>
+          <w:sz w:val="24"/>
+          <w:szCs w:val="24"/>
+        </w:rPr>
+        <w:t xml:space="preserve"> create in “Guacam</w:t>
+      </w:r>
+      <w:r>
+        <w:rPr>
+          <w:rFonts w:ascii="Times New Roman" w:hAnsi="Times New Roman" w:cs="Times New Roman"/>
+          <w:sz w:val="24"/>
+          <w:szCs w:val="24"/>
+        </w:rPr>
+        <w:t>elee!</w:t>
+      </w:r>
+      <w:r>
+        <w:rPr>
+          <w:rFonts w:ascii="Times New Roman" w:hAnsi="Times New Roman" w:cs="Times New Roman"/>
+          <w:sz w:val="24"/>
+          <w:szCs w:val="24"/>
+        </w:rPr>
+        <w:t xml:space="preserve">” </w:t>
+      </w:r>
+      <w:r>
+        <w:rPr>
+          <w:rFonts w:ascii="Times New Roman" w:hAnsi="Times New Roman" w:cs="Times New Roman"/>
+          <w:sz w:val="24"/>
+          <w:szCs w:val="24"/>
+        </w:rPr>
+        <w:t>I</w:t>
+      </w:r>
+      <w:r>
+        <w:rPr>
+          <w:rFonts w:ascii="Times New Roman" w:hAnsi="Times New Roman" w:cs="Times New Roman"/>
+          <w:sz w:val="24"/>
+          <w:szCs w:val="24"/>
+        </w:rPr>
+        <w:t xml:space="preserve">t is easy to identify characters such as enemies from the scenery. The main character, Juan, for example, stands out from any scenery due to his large and imposing body. The very clear cut lines of his shape allow for easy identification of where the main </w:t>
+      </w:r>
+      <w:r>
+        <w:rPr>
+          <w:rFonts w:ascii="Times New Roman" w:hAnsi="Times New Roman" w:cs="Times New Roman"/>
+          <w:sz w:val="24"/>
+          <w:szCs w:val="24"/>
+        </w:rPr>
+        <w:t>character is at any given time. Take the basic skeleton soldier as an example as well. The desig</w:t>
+      </w:r>
+      <w:r>
+        <w:rPr>
+          <w:rFonts w:ascii="Times New Roman" w:hAnsi="Times New Roman" w:cs="Times New Roman"/>
+          <w:sz w:val="24"/>
+          <w:szCs w:val="24"/>
+        </w:rPr>
+        <w:t>ners could create</w:t>
+      </w:r>
+      <w:r>
+        <w:rPr>
+          <w:rFonts w:ascii="Times New Roman" w:hAnsi="Times New Roman" w:cs="Times New Roman"/>
+          <w:sz w:val="24"/>
+          <w:szCs w:val="24"/>
+        </w:rPr>
+        <w:t xml:space="preserve"> skeletons with plenty o</w:t>
+      </w:r>
+      <w:r>
+        <w:rPr>
+          <w:rFonts w:ascii="Times New Roman" w:hAnsi="Times New Roman" w:cs="Times New Roman"/>
+          <w:sz w:val="24"/>
+          <w:szCs w:val="24"/>
+        </w:rPr>
+        <w:t>f small bones</w:t>
+      </w:r>
+      <w:r>
+        <w:rPr>
+          <w:rFonts w:ascii="Times New Roman" w:hAnsi="Times New Roman" w:cs="Times New Roman"/>
+          <w:sz w:val="24"/>
+          <w:szCs w:val="24"/>
+        </w:rPr>
+        <w:t>. Instead, they gave the skeletons a t</w:t>
+      </w:r>
+      <w:r>
+        <w:rPr>
+          <w:rFonts w:ascii="Times New Roman" w:hAnsi="Times New Roman" w:cs="Times New Roman"/>
+          <w:sz w:val="24"/>
+          <w:szCs w:val="24"/>
+        </w:rPr>
+        <w:t>riangular poncho as a more basic shape with</w:t>
+      </w:r>
+      <w:r>
+        <w:rPr>
+          <w:rFonts w:ascii="Times New Roman" w:hAnsi="Times New Roman" w:cs="Times New Roman"/>
+          <w:sz w:val="24"/>
+          <w:szCs w:val="24"/>
+        </w:rPr>
+        <w:t xml:space="preserve"> a clear, solid colour, making them easily identifiable. Combining these two aspects of simple shape and solid colour, “Guacamelee!” has create</w:t>
+      </w:r>
+      <w:r>
+        <w:rPr>
+          <w:rFonts w:ascii="Times New Roman" w:hAnsi="Times New Roman" w:cs="Times New Roman"/>
+          <w:sz w:val="24"/>
+          <w:szCs w:val="24"/>
+        </w:rPr>
+        <w:t>d a way to be</w:t>
+      </w:r>
+      <w:r>
+        <w:rPr>
+          <w:rFonts w:ascii="Times New Roman" w:hAnsi="Times New Roman" w:cs="Times New Roman"/>
+          <w:sz w:val="24"/>
+          <w:szCs w:val="24"/>
+        </w:rPr>
+        <w:t xml:space="preserve"> both generally appealing and very easy to identify.</w:t>
+      </w:r>
     </w:p>
     <w:p>
       <w:pPr>
-        <w:spacing w:after="0" w:line="240" w:lineRule="auto"/>
-        <w:rPr>
-          <w:rFonts w:ascii="Times New Roman" w:hAnsi="Times New Roman" w:cs="Times New Roman"/>
-          <w:sz w:val="24"/>
-          <w:szCs w:val="24"/>
+        <w:spacing w:after="120" w:line="240" w:lineRule="auto"/>
+        <w:rPr>
+          <w:rFonts w:ascii="Times New Roman" w:hAnsi="Times New Roman" w:cs="Times New Roman"/>
+          <w:b/>
+          <w:sz w:val="24"/>
+          <w:szCs w:val="24"/>
+          <w:u w:val="single"/>
         </w:rPr>
       </w:pPr>
       <w:r>
         <w:rPr>
           <w:rFonts w:ascii="Times New Roman" w:hAnsi="Times New Roman" w:cs="Times New Roman"/>
-          <w:sz w:val="24"/>
-          <w:szCs w:val="24"/>
-        </w:rPr>
-        <w:t>Graphical Style</w:t>
+          <w:b/>
+          <w:sz w:val="24"/>
+          <w:szCs w:val="24"/>
+          <w:u w:val="single"/>
+        </w:rPr>
+        <w:t>Gameplay and Balance</w:t>
       </w:r>
     </w:p>
     <w:p>
       <w:pPr>
-        <w:spacing w:after="0" w:line="240" w:lineRule="auto"/>
+        <w:spacing w:after="120" w:line="240" w:lineRule="auto"/>
         <w:rPr>
           <w:rFonts w:ascii="Times New Roman" w:hAnsi="Times New Roman" w:cs="Times New Roman"/>
           <w:sz w:val="24"/>
@@ -276,70 +443,523 @@
           <w:sz w:val="24"/>
           <w:szCs w:val="24"/>
         </w:rPr>
-        <w:t>The most prominent and strongest aesthetic in “Guacamelee” is the graphical style. The game uses clever combinations of solid colours and basic shapes to create scenes that are appealing and enjoyable. They instil a natural sense of fun and excitement when presented through the Mexican theme. The theme is divided up into two major planes of existence; the living world and the dead w</w:t>
-      </w:r>
-      <w:r>
-        <w:rPr>
-          <w:rFonts w:ascii="Times New Roman" w:hAnsi="Times New Roman" w:cs="Times New Roman"/>
-          <w:sz w:val="24"/>
-          <w:szCs w:val="24"/>
-        </w:rPr>
-        <w:t>orld. The living world uses an earthy colour pallet of green, brown, and orange to display the colours of Mexico. Even with the variety in locations, such as the temple, giant tree, and even in towns, the game is consistent in its earthy tones never making the player feel estranged. This greatly helps when differentiating the living world from the dead world. The dead world has a negative colour filter feel, consistently using a blue to purple colour range. Since these tones are so diverse from each other, it is easy for the player to differentiate the two worlds and identify which they are currently in. This strengthens the readability of gameplay as switching between these worlds is a major part of the game</w:t>
-      </w:r>
-      <w:r>
-        <w:rPr>
-          <w:rFonts w:ascii="Times New Roman" w:hAnsi="Times New Roman" w:cs="Times New Roman"/>
-          <w:sz w:val="24"/>
-          <w:szCs w:val="24"/>
-        </w:rPr>
-        <w:t xml:space="preserve">, used to solve puzzles, reach new locations, and even defeat bosses. Another piece of the graphical style is their use of Shapes. Rigid and simple is the design philosophy they appear to use for every character and scenery the developers create in “Guacamelee.” </w:t>
-      </w:r>
-      <w:r>
-        <w:rPr>
-          <w:rFonts w:ascii="Times New Roman" w:hAnsi="Times New Roman" w:cs="Times New Roman"/>
-          <w:sz w:val="24"/>
-          <w:szCs w:val="24"/>
-        </w:rPr>
-        <w:t xml:space="preserve">Due to this design, it is easy to identify characters such as enemies from the scenery. The main character, Juan, for example, stands out from any scenery due to his large and imposing body. The very clear cut lines of his shape allow for easy identification of where the main </w:t>
-      </w:r>
-      <w:r>
-        <w:rPr>
-          <w:rFonts w:ascii="Times New Roman" w:hAnsi="Times New Roman" w:cs="Times New Roman"/>
-          <w:sz w:val="24"/>
-          <w:szCs w:val="24"/>
-        </w:rPr>
-        <w:t xml:space="preserve">character is at any given time. Take the basic skeleton soldier as an example as well. The designers could have created them as actual skeletons with plenty of small bones making up the body. Instead, they gave the skeletons a triangular poncho to give them a more basic shape and a clear, solid colour, making them easily identifiable. Combining these two aspects of simple shape and solid colour, “Guacamelee!” has created a way to make a design that is both generally appealing and very easy to identify. One example that, literally, stands out is the bosses. </w:t>
-      </w:r>
-      <w:r>
-        <w:rPr>
-          <w:rFonts w:ascii="Times New Roman" w:hAnsi="Times New Roman" w:cs="Times New Roman"/>
-          <w:sz w:val="24"/>
-          <w:szCs w:val="24"/>
-        </w:rPr>
-        <w:t xml:space="preserve">The Alebrije, for instance, is built of such simplistic shapes and a consistent solid colour that he is easily identifiable in any of the situations you find him early in the game. Ultimately, this design makes the game not only beautiful, but easy to play </w:t>
-      </w:r>
-      <w:r>
-        <w:rPr>
-          <w:rFonts w:ascii="Times New Roman" w:hAnsi="Times New Roman" w:cs="Times New Roman"/>
-          <w:sz w:val="24"/>
-          <w:szCs w:val="24"/>
-        </w:rPr>
-        <w:t>due to the added clarity.</w:t>
+        <w:t>The aesthetic of gam</w:t>
+      </w:r>
+      <w:r>
+        <w:rPr>
+          <w:rFonts w:ascii="Times New Roman" w:hAnsi="Times New Roman" w:cs="Times New Roman"/>
+          <w:sz w:val="24"/>
+          <w:szCs w:val="24"/>
+        </w:rPr>
+        <w:t>e</w:t>
+      </w:r>
+      <w:r>
+        <w:rPr>
+          <w:rFonts w:ascii="Times New Roman" w:hAnsi="Times New Roman" w:cs="Times New Roman"/>
+          <w:sz w:val="24"/>
+          <w:szCs w:val="24"/>
+        </w:rPr>
+        <w:t xml:space="preserve">play and balance is where “Guacamelee!’ begins to fall apart. The game attempts to add diversity in gameplay through adding new fighting moves to the luchador’s </w:t>
+      </w:r>
+      <w:r>
+        <w:rPr>
+          <w:rFonts w:ascii="Times New Roman" w:hAnsi="Times New Roman" w:cs="Times New Roman"/>
+          <w:sz w:val="24"/>
+          <w:szCs w:val="24"/>
+        </w:rPr>
+        <w:t xml:space="preserve">skill set. </w:t>
+      </w:r>
+      <w:r>
+        <w:rPr>
+          <w:rFonts w:ascii="Times New Roman" w:hAnsi="Times New Roman" w:cs="Times New Roman"/>
+          <w:sz w:val="24"/>
+          <w:szCs w:val="24"/>
+        </w:rPr>
+        <w:t>These new moves can unlock new locations on the map, but r</w:t>
+      </w:r>
+      <w:r>
+        <w:rPr>
+          <w:rFonts w:ascii="Times New Roman" w:hAnsi="Times New Roman" w:cs="Times New Roman"/>
+          <w:sz w:val="24"/>
+          <w:szCs w:val="24"/>
+        </w:rPr>
+        <w:t xml:space="preserve">eally that’s it. Unlocked </w:t>
+      </w:r>
+      <w:r>
+        <w:rPr>
+          <w:rFonts w:ascii="Times New Roman" w:hAnsi="Times New Roman" w:cs="Times New Roman"/>
+          <w:sz w:val="24"/>
+          <w:szCs w:val="24"/>
+        </w:rPr>
+        <w:t>moves</w:t>
+      </w:r>
+      <w:r>
+        <w:rPr>
+          <w:rFonts w:ascii="Times New Roman" w:hAnsi="Times New Roman" w:cs="Times New Roman"/>
+          <w:sz w:val="24"/>
+          <w:szCs w:val="24"/>
+        </w:rPr>
+        <w:t xml:space="preserve"> are</w:t>
+      </w:r>
+      <w:r>
+        <w:rPr>
+          <w:rFonts w:ascii="Times New Roman" w:hAnsi="Times New Roman" w:cs="Times New Roman"/>
+          <w:sz w:val="24"/>
+          <w:szCs w:val="24"/>
+        </w:rPr>
+        <w:t xml:space="preserve"> supposed to add new depth to the combat allowing for longer juggling combos and new ways to quickly dispatch enemies. </w:t>
+      </w:r>
+      <w:r>
+        <w:rPr>
+          <w:rFonts w:ascii="Times New Roman" w:hAnsi="Times New Roman" w:cs="Times New Roman"/>
+          <w:sz w:val="24"/>
+          <w:szCs w:val="24"/>
+        </w:rPr>
+        <w:t xml:space="preserve">The problem is that this is completely </w:t>
+      </w:r>
+      <w:r>
+        <w:rPr>
+          <w:rFonts w:ascii="Times New Roman" w:hAnsi="Times New Roman" w:cs="Times New Roman"/>
+          <w:sz w:val="24"/>
+          <w:szCs w:val="24"/>
+        </w:rPr>
+        <w:t>unnecessary. It was</w:t>
+      </w:r>
+      <w:r>
+        <w:rPr>
+          <w:rFonts w:ascii="Times New Roman" w:hAnsi="Times New Roman" w:cs="Times New Roman"/>
+          <w:sz w:val="24"/>
+          <w:szCs w:val="24"/>
+        </w:rPr>
+        <w:t xml:space="preserve"> i</w:t>
+      </w:r>
+      <w:r>
+        <w:rPr>
+          <w:rFonts w:ascii="Times New Roman" w:hAnsi="Times New Roman" w:cs="Times New Roman"/>
+          <w:sz w:val="24"/>
+          <w:szCs w:val="24"/>
+        </w:rPr>
+        <w:t>nfrequent that</w:t>
+      </w:r>
+      <w:r>
+        <w:rPr>
+          <w:rFonts w:ascii="Times New Roman" w:hAnsi="Times New Roman" w:cs="Times New Roman"/>
+          <w:sz w:val="24"/>
+          <w:szCs w:val="24"/>
+        </w:rPr>
+        <w:t xml:space="preserve"> new abil</w:t>
+      </w:r>
+      <w:r>
+        <w:rPr>
+          <w:rFonts w:ascii="Times New Roman" w:hAnsi="Times New Roman" w:cs="Times New Roman"/>
+          <w:sz w:val="24"/>
+          <w:szCs w:val="24"/>
+        </w:rPr>
+        <w:t>ities</w:t>
+      </w:r>
+      <w:r>
+        <w:rPr>
+          <w:rFonts w:ascii="Times New Roman" w:hAnsi="Times New Roman" w:cs="Times New Roman"/>
+          <w:sz w:val="24"/>
+          <w:szCs w:val="24"/>
+        </w:rPr>
+        <w:t xml:space="preserve"> would be</w:t>
+      </w:r>
+      <w:r>
+        <w:rPr>
+          <w:rFonts w:ascii="Times New Roman" w:hAnsi="Times New Roman" w:cs="Times New Roman"/>
+          <w:sz w:val="24"/>
+          <w:szCs w:val="24"/>
+        </w:rPr>
+        <w:t xml:space="preserve"> used</w:t>
+      </w:r>
+      <w:r>
+        <w:rPr>
+          <w:rFonts w:ascii="Times New Roman" w:hAnsi="Times New Roman" w:cs="Times New Roman"/>
+          <w:sz w:val="24"/>
+          <w:szCs w:val="24"/>
+        </w:rPr>
+        <w:t xml:space="preserve"> in combat. Specifically, players will find they fight the same</w:t>
+      </w:r>
+      <w:r>
+        <w:rPr>
+          <w:rFonts w:ascii="Times New Roman" w:hAnsi="Times New Roman" w:cs="Times New Roman"/>
+          <w:sz w:val="24"/>
+          <w:szCs w:val="24"/>
+        </w:rPr>
+        <w:t xml:space="preserve"> basic</w:t>
+      </w:r>
+      <w:r>
+        <w:rPr>
+          <w:rFonts w:ascii="Times New Roman" w:hAnsi="Times New Roman" w:cs="Times New Roman"/>
+          <w:sz w:val="24"/>
+          <w:szCs w:val="24"/>
+        </w:rPr>
+        <w:t xml:space="preserve"> enemy through a majority of the game, the skeleton. By a quarter way</w:t>
+      </w:r>
+      <w:r>
+        <w:rPr>
+          <w:rFonts w:ascii="Times New Roman" w:hAnsi="Times New Roman" w:cs="Times New Roman"/>
+          <w:sz w:val="24"/>
+          <w:szCs w:val="24"/>
+        </w:rPr>
+        <w:t xml:space="preserve"> through the game the skeleton</w:t>
+      </w:r>
+      <w:r>
+        <w:rPr>
+          <w:rFonts w:ascii="Times New Roman" w:hAnsi="Times New Roman" w:cs="Times New Roman"/>
+          <w:sz w:val="24"/>
+          <w:szCs w:val="24"/>
+        </w:rPr>
+        <w:t xml:space="preserve"> becomes so trivial they can be</w:t>
+      </w:r>
+      <w:r>
+        <w:rPr>
+          <w:rFonts w:ascii="Times New Roman" w:hAnsi="Times New Roman" w:cs="Times New Roman"/>
+          <w:sz w:val="24"/>
+          <w:szCs w:val="24"/>
+        </w:rPr>
+        <w:t xml:space="preserve"> annihilated</w:t>
+      </w:r>
+      <w:r>
+        <w:rPr>
+          <w:rFonts w:ascii="Times New Roman" w:hAnsi="Times New Roman" w:cs="Times New Roman"/>
+          <w:sz w:val="24"/>
+          <w:szCs w:val="24"/>
+        </w:rPr>
+        <w:t xml:space="preserve"> </w:t>
+      </w:r>
+      <w:r>
+        <w:rPr>
+          <w:rFonts w:ascii="Times New Roman" w:hAnsi="Times New Roman" w:cs="Times New Roman"/>
+          <w:sz w:val="24"/>
+          <w:szCs w:val="24"/>
+        </w:rPr>
+        <w:t>with a few regular punches without fear. The only time any spe</w:t>
+      </w:r>
+      <w:r>
+        <w:rPr>
+          <w:rFonts w:ascii="Times New Roman" w:hAnsi="Times New Roman" w:cs="Times New Roman"/>
+          <w:sz w:val="24"/>
+          <w:szCs w:val="24"/>
+        </w:rPr>
+        <w:t>cial move would be used is if the</w:t>
+      </w:r>
+      <w:r>
+        <w:rPr>
+          <w:rFonts w:ascii="Times New Roman" w:hAnsi="Times New Roman" w:cs="Times New Roman"/>
+          <w:sz w:val="24"/>
+          <w:szCs w:val="24"/>
+        </w:rPr>
+        <w:t xml:space="preserve"> player</w:t>
+      </w:r>
+      <w:r>
+        <w:rPr>
+          <w:rFonts w:ascii="Times New Roman" w:hAnsi="Times New Roman" w:cs="Times New Roman"/>
+          <w:sz w:val="24"/>
+          <w:szCs w:val="24"/>
+        </w:rPr>
+        <w:t xml:space="preserve"> was already heading in </w:t>
+      </w:r>
+      <w:r>
+        <w:rPr>
+          <w:rFonts w:ascii="Times New Roman" w:hAnsi="Times New Roman" w:cs="Times New Roman"/>
+          <w:sz w:val="24"/>
+          <w:szCs w:val="24"/>
+        </w:rPr>
+        <w:t xml:space="preserve">the direction of an enemy and needed </w:t>
+      </w:r>
+      <w:r>
+        <w:rPr>
+          <w:rFonts w:ascii="Times New Roman" w:hAnsi="Times New Roman" w:cs="Times New Roman"/>
+          <w:sz w:val="24"/>
+          <w:szCs w:val="24"/>
+        </w:rPr>
+        <w:t xml:space="preserve">some </w:t>
+      </w:r>
+      <w:r>
+        <w:rPr>
+          <w:rFonts w:ascii="Times New Roman" w:hAnsi="Times New Roman" w:cs="Times New Roman"/>
+          <w:sz w:val="24"/>
+          <w:szCs w:val="24"/>
+        </w:rPr>
+        <w:t>way to enter the space the enemy occupies</w:t>
+      </w:r>
+      <w:r>
+        <w:rPr>
+          <w:rFonts w:ascii="Times New Roman" w:hAnsi="Times New Roman" w:cs="Times New Roman"/>
+          <w:sz w:val="24"/>
+          <w:szCs w:val="24"/>
+        </w:rPr>
+        <w:t xml:space="preserve">. For example, </w:t>
+      </w:r>
+      <w:r>
+        <w:rPr>
+          <w:rFonts w:ascii="Times New Roman" w:hAnsi="Times New Roman" w:cs="Times New Roman"/>
+          <w:sz w:val="24"/>
+          <w:szCs w:val="24"/>
+        </w:rPr>
+        <w:t>a floating platform with a skeleton occupying the sp</w:t>
+      </w:r>
+      <w:r>
+        <w:rPr>
+          <w:rFonts w:ascii="Times New Roman" w:hAnsi="Times New Roman" w:cs="Times New Roman"/>
+          <w:sz w:val="24"/>
+          <w:szCs w:val="24"/>
+        </w:rPr>
+        <w:t xml:space="preserve">ace could not be </w:t>
+      </w:r>
+      <w:r>
+        <w:rPr>
+          <w:rFonts w:ascii="Times New Roman" w:hAnsi="Times New Roman" w:cs="Times New Roman"/>
+          <w:sz w:val="24"/>
+          <w:szCs w:val="24"/>
+        </w:rPr>
+        <w:lastRenderedPageBreak/>
+        <w:t>reached as the player</w:t>
+      </w:r>
+      <w:r>
+        <w:rPr>
+          <w:rFonts w:ascii="Times New Roman" w:hAnsi="Times New Roman" w:cs="Times New Roman"/>
+          <w:sz w:val="24"/>
+          <w:szCs w:val="24"/>
+        </w:rPr>
+        <w:t xml:space="preserve"> would take damage jumping int</w:t>
+      </w:r>
+      <w:r>
+        <w:rPr>
+          <w:rFonts w:ascii="Times New Roman" w:hAnsi="Times New Roman" w:cs="Times New Roman"/>
+          <w:sz w:val="24"/>
+          <w:szCs w:val="24"/>
+        </w:rPr>
+        <w:t>o the enemy. The uppercut ability</w:t>
+      </w:r>
+      <w:r>
+        <w:rPr>
+          <w:rFonts w:ascii="Times New Roman" w:hAnsi="Times New Roman" w:cs="Times New Roman"/>
+          <w:sz w:val="24"/>
+          <w:szCs w:val="24"/>
+        </w:rPr>
+        <w:t xml:space="preserve"> can strike the enemy first to avoid damage and reach the platform unharmed. </w:t>
+      </w:r>
+      <w:r>
+        <w:rPr>
+          <w:rFonts w:ascii="Times New Roman" w:hAnsi="Times New Roman" w:cs="Times New Roman"/>
+          <w:sz w:val="24"/>
+          <w:szCs w:val="24"/>
+        </w:rPr>
+        <w:t>The problem is found in analy</w:t>
+      </w:r>
+      <w:r>
+        <w:rPr>
+          <w:rFonts w:ascii="Times New Roman" w:hAnsi="Times New Roman" w:cs="Times New Roman"/>
+          <w:sz w:val="24"/>
+          <w:szCs w:val="24"/>
+        </w:rPr>
+        <w:t>sing how this mechanic is utilized in game</w:t>
+      </w:r>
+      <w:r>
+        <w:rPr>
+          <w:rFonts w:ascii="Times New Roman" w:hAnsi="Times New Roman" w:cs="Times New Roman"/>
+          <w:sz w:val="24"/>
+          <w:szCs w:val="24"/>
+        </w:rPr>
+        <w:t>. If a combat based upgrade is not enjoyable or optimal for combat, then that upgrade should not be combat based. I would be more satisfied if the upgrade had just been a double jump, because that is all it is ever used for. Moves such as the head butt and body slam are at least used to break walls to unlock new areas or discover secrets</w:t>
+      </w:r>
+      <w:r>
+        <w:rPr>
+          <w:rFonts w:ascii="Times New Roman" w:hAnsi="Times New Roman" w:cs="Times New Roman"/>
+          <w:sz w:val="24"/>
+          <w:szCs w:val="24"/>
+        </w:rPr>
+        <w:t xml:space="preserve">, where the act of </w:t>
+      </w:r>
+      <w:r>
+        <w:rPr>
+          <w:rFonts w:ascii="Times New Roman" w:hAnsi="Times New Roman" w:cs="Times New Roman"/>
+          <w:sz w:val="24"/>
+          <w:szCs w:val="24"/>
+        </w:rPr>
+        <w:t>destruction</w:t>
+      </w:r>
+      <w:r>
+        <w:rPr>
+          <w:rFonts w:ascii="Times New Roman" w:hAnsi="Times New Roman" w:cs="Times New Roman"/>
+          <w:sz w:val="24"/>
+          <w:szCs w:val="24"/>
+        </w:rPr>
+        <w:t xml:space="preserve"> makes sense to be tran</w:t>
+      </w:r>
+      <w:r>
+        <w:rPr>
+          <w:rFonts w:ascii="Times New Roman" w:hAnsi="Times New Roman" w:cs="Times New Roman"/>
+          <w:sz w:val="24"/>
+          <w:szCs w:val="24"/>
+        </w:rPr>
+        <w:t>sferable to cause damage</w:t>
+      </w:r>
+      <w:r>
+        <w:rPr>
+          <w:rFonts w:ascii="Times New Roman" w:hAnsi="Times New Roman" w:cs="Times New Roman"/>
+          <w:sz w:val="24"/>
+          <w:szCs w:val="24"/>
+        </w:rPr>
+        <w:t>, as a convenience</w:t>
+      </w:r>
+      <w:r>
+        <w:rPr>
+          <w:rFonts w:ascii="Times New Roman" w:hAnsi="Times New Roman" w:cs="Times New Roman"/>
+          <w:sz w:val="24"/>
+          <w:szCs w:val="24"/>
+        </w:rPr>
+        <w:t>, but not as a primary use</w:t>
+      </w:r>
+      <w:r>
+        <w:rPr>
+          <w:rFonts w:ascii="Times New Roman" w:hAnsi="Times New Roman" w:cs="Times New Roman"/>
+          <w:sz w:val="24"/>
+          <w:szCs w:val="24"/>
+        </w:rPr>
+        <w:t>.</w:t>
+      </w:r>
+      <w:r>
+        <w:rPr>
+          <w:rFonts w:ascii="Times New Roman" w:hAnsi="Times New Roman" w:cs="Times New Roman"/>
+          <w:sz w:val="24"/>
+          <w:szCs w:val="24"/>
+        </w:rPr>
+        <w:t xml:space="preserve"> Even these abilities are useless in combat as regular combos are far more efficient.</w:t>
+      </w:r>
+      <w:r>
+        <w:rPr>
+          <w:rFonts w:ascii="Times New Roman" w:hAnsi="Times New Roman" w:cs="Times New Roman"/>
+          <w:sz w:val="24"/>
+          <w:szCs w:val="24"/>
+        </w:rPr>
+        <w:t xml:space="preserve"> While I understand that</w:t>
+      </w:r>
+      <w:r>
+        <w:rPr>
+          <w:rFonts w:ascii="Times New Roman" w:hAnsi="Times New Roman" w:cs="Times New Roman"/>
+          <w:sz w:val="24"/>
+          <w:szCs w:val="24"/>
+        </w:rPr>
+        <w:t>,</w:t>
+      </w:r>
+      <w:r>
+        <w:rPr>
+          <w:rFonts w:ascii="Times New Roman" w:hAnsi="Times New Roman" w:cs="Times New Roman"/>
+          <w:sz w:val="24"/>
+          <w:szCs w:val="24"/>
+        </w:rPr>
+        <w:t xml:space="preserve"> being a luchador</w:t>
+      </w:r>
+      <w:r>
+        <w:rPr>
+          <w:rFonts w:ascii="Times New Roman" w:hAnsi="Times New Roman" w:cs="Times New Roman"/>
+          <w:sz w:val="24"/>
+          <w:szCs w:val="24"/>
+        </w:rPr>
+        <w:t>,</w:t>
+      </w:r>
+      <w:r>
+        <w:rPr>
+          <w:rFonts w:ascii="Times New Roman" w:hAnsi="Times New Roman" w:cs="Times New Roman"/>
+          <w:sz w:val="24"/>
+          <w:szCs w:val="24"/>
+        </w:rPr>
+        <w:t xml:space="preserve"> the upgrades being comb</w:t>
+      </w:r>
+      <w:r>
+        <w:rPr>
+          <w:rFonts w:ascii="Times New Roman" w:hAnsi="Times New Roman" w:cs="Times New Roman"/>
+          <w:sz w:val="24"/>
+          <w:szCs w:val="24"/>
+        </w:rPr>
+        <w:t>at based is a logical connection to the character’s progression</w:t>
+      </w:r>
+      <w:r>
+        <w:rPr>
+          <w:rFonts w:ascii="Times New Roman" w:hAnsi="Times New Roman" w:cs="Times New Roman"/>
+          <w:sz w:val="24"/>
+          <w:szCs w:val="24"/>
+        </w:rPr>
+        <w:t>, however in execution it is never used as such and thus feels underwhelming.</w:t>
+      </w:r>
+      <w:r>
+        <w:rPr>
+          <w:rFonts w:ascii="Times New Roman" w:hAnsi="Times New Roman" w:cs="Times New Roman"/>
+          <w:sz w:val="24"/>
+          <w:szCs w:val="24"/>
+        </w:rPr>
+        <w:t xml:space="preserve"> There is no enemy that can’t be defeated</w:t>
+      </w:r>
+      <w:r>
+        <w:rPr>
+          <w:rFonts w:ascii="Times New Roman" w:hAnsi="Times New Roman" w:cs="Times New Roman"/>
+          <w:sz w:val="24"/>
+          <w:szCs w:val="24"/>
+        </w:rPr>
+        <w:t xml:space="preserve"> with </w:t>
+      </w:r>
+      <w:r>
+        <w:rPr>
+          <w:rFonts w:ascii="Times New Roman" w:hAnsi="Times New Roman" w:cs="Times New Roman"/>
+          <w:sz w:val="24"/>
+          <w:szCs w:val="24"/>
+        </w:rPr>
+        <w:t xml:space="preserve">the basic </w:t>
+      </w:r>
+      <w:r>
+        <w:rPr>
+          <w:rFonts w:ascii="Times New Roman" w:hAnsi="Times New Roman" w:cs="Times New Roman"/>
+          <w:sz w:val="24"/>
+          <w:szCs w:val="24"/>
+        </w:rPr>
+        <w:t>move set</w:t>
+      </w:r>
+      <w:r>
+        <w:rPr>
+          <w:rFonts w:ascii="Times New Roman" w:hAnsi="Times New Roman" w:cs="Times New Roman"/>
+          <w:sz w:val="24"/>
+          <w:szCs w:val="24"/>
+        </w:rPr>
+        <w:t>.</w:t>
+      </w:r>
+      <w:r>
+        <w:rPr>
+          <w:rFonts w:ascii="Times New Roman" w:hAnsi="Times New Roman" w:cs="Times New Roman"/>
+          <w:sz w:val="24"/>
+          <w:szCs w:val="24"/>
+        </w:rPr>
+        <w:t xml:space="preserve"> If they had introduced new enemies that encouraged the use of unlocked abilities, this would not be a problem.</w:t>
       </w:r>
     </w:p>
     <w:p>
       <w:pPr>
-        <w:spacing w:after="0" w:line="240" w:lineRule="auto"/>
-        <w:rPr>
-          <w:rFonts w:ascii="Times New Roman" w:hAnsi="Times New Roman" w:cs="Times New Roman"/>
-          <w:sz w:val="24"/>
-          <w:szCs w:val="24"/>
+        <w:spacing w:after="120" w:line="240" w:lineRule="auto"/>
+        <w:rPr>
+          <w:rFonts w:ascii="Times New Roman" w:hAnsi="Times New Roman" w:cs="Times New Roman"/>
+          <w:b/>
+          <w:sz w:val="24"/>
+          <w:szCs w:val="24"/>
+          <w:u w:val="single"/>
         </w:rPr>
       </w:pPr>
+      <w:r>
+        <w:rPr>
+          <w:rFonts w:ascii="Times New Roman" w:hAnsi="Times New Roman" w:cs="Times New Roman"/>
+          <w:b/>
+          <w:sz w:val="24"/>
+          <w:szCs w:val="24"/>
+          <w:u w:val="single"/>
+        </w:rPr>
+        <w:t>Audio</w:t>
+      </w:r>
     </w:p>
     <w:p>
       <w:pPr>
-        <w:spacing w:after="0" w:line="240" w:lineRule="auto"/>
+        <w:spacing w:after="120" w:line="240" w:lineRule="auto"/>
         <w:rPr>
           <w:rFonts w:ascii="Times New Roman" w:hAnsi="Times New Roman" w:cs="Times New Roman"/>
           <w:sz w:val="24"/>
@@ -352,179 +972,516 @@
           <w:sz w:val="24"/>
           <w:szCs w:val="24"/>
         </w:rPr>
-        <w:t>Gameplay and Balance</w:t>
+        <w:tab/>
+      </w:r>
+      <w:r>
+        <w:rPr>
+          <w:rFonts w:ascii="Times New Roman" w:hAnsi="Times New Roman" w:cs="Times New Roman"/>
+          <w:sz w:val="24"/>
+          <w:szCs w:val="24"/>
+        </w:rPr>
+        <w:t>The</w:t>
+      </w:r>
+      <w:r>
+        <w:rPr>
+          <w:rFonts w:ascii="Times New Roman" w:hAnsi="Times New Roman" w:cs="Times New Roman"/>
+          <w:sz w:val="24"/>
+          <w:szCs w:val="24"/>
+        </w:rPr>
+        <w:t xml:space="preserve"> audio in “Guacamelee!” is a mix</w:t>
+      </w:r>
+      <w:r>
+        <w:rPr>
+          <w:rFonts w:ascii="Times New Roman" w:hAnsi="Times New Roman" w:cs="Times New Roman"/>
+          <w:sz w:val="24"/>
+          <w:szCs w:val="24"/>
+        </w:rPr>
+        <w:t>ed bag of greatness and misuse. It boasts some of the most fitting Mexican themed music I have heard in a video game. Eve</w:t>
+      </w:r>
+      <w:r>
+        <w:rPr>
+          <w:rFonts w:ascii="Times New Roman" w:hAnsi="Times New Roman" w:cs="Times New Roman"/>
+          <w:sz w:val="24"/>
+          <w:szCs w:val="24"/>
+        </w:rPr>
+        <w:t xml:space="preserve">ry location </w:t>
+      </w:r>
+      <w:r>
+        <w:rPr>
+          <w:rFonts w:ascii="Times New Roman" w:hAnsi="Times New Roman" w:cs="Times New Roman"/>
+          <w:sz w:val="24"/>
+          <w:szCs w:val="24"/>
+        </w:rPr>
+        <w:t xml:space="preserve">has well composed music, but it is used highly incorrectly. Multiple </w:t>
+      </w:r>
+      <w:r>
+        <w:rPr>
+          <w:rFonts w:ascii="Times New Roman" w:hAnsi="Times New Roman" w:cs="Times New Roman"/>
+          <w:sz w:val="24"/>
+          <w:szCs w:val="24"/>
+        </w:rPr>
+        <w:t xml:space="preserve">instances throughout the game </w:t>
+      </w:r>
+      <w:r>
+        <w:rPr>
+          <w:rFonts w:ascii="Times New Roman" w:hAnsi="Times New Roman" w:cs="Times New Roman"/>
+          <w:sz w:val="24"/>
+          <w:szCs w:val="24"/>
+        </w:rPr>
+        <w:t xml:space="preserve">felt completely disoriented by </w:t>
+      </w:r>
+      <w:proofErr w:type="gramStart"/>
+      <w:r>
+        <w:rPr>
+          <w:rFonts w:ascii="Times New Roman" w:hAnsi="Times New Roman" w:cs="Times New Roman"/>
+          <w:sz w:val="24"/>
+          <w:szCs w:val="24"/>
+        </w:rPr>
+        <w:t>a disconnect</w:t>
+      </w:r>
+      <w:proofErr w:type="gramEnd"/>
+      <w:r>
+        <w:rPr>
+          <w:rFonts w:ascii="Times New Roman" w:hAnsi="Times New Roman" w:cs="Times New Roman"/>
+          <w:sz w:val="24"/>
+          <w:szCs w:val="24"/>
+        </w:rPr>
+        <w:t xml:space="preserve"> between the music and </w:t>
+      </w:r>
+      <w:r>
+        <w:rPr>
+          <w:rFonts w:ascii="Times New Roman" w:hAnsi="Times New Roman" w:cs="Times New Roman"/>
+          <w:sz w:val="24"/>
+          <w:szCs w:val="24"/>
+        </w:rPr>
+        <w:t xml:space="preserve">what was currently happening on screen. For example, during the first </w:t>
+      </w:r>
+      <w:r>
+        <w:rPr>
+          <w:rFonts w:ascii="Times New Roman" w:hAnsi="Times New Roman" w:cs="Times New Roman"/>
+          <w:sz w:val="24"/>
+          <w:szCs w:val="24"/>
+        </w:rPr>
+        <w:t xml:space="preserve">mini </w:t>
+      </w:r>
+      <w:r>
+        <w:rPr>
+          <w:rFonts w:ascii="Times New Roman" w:hAnsi="Times New Roman" w:cs="Times New Roman"/>
+          <w:sz w:val="24"/>
+          <w:szCs w:val="24"/>
+        </w:rPr>
+        <w:t>boss fight</w:t>
+      </w:r>
+      <w:r>
+        <w:rPr>
+          <w:rFonts w:ascii="Times New Roman" w:hAnsi="Times New Roman" w:cs="Times New Roman"/>
+          <w:sz w:val="24"/>
+          <w:szCs w:val="24"/>
+        </w:rPr>
+        <w:t xml:space="preserve"> with the large golem-like creature</w:t>
+      </w:r>
+      <w:r>
+        <w:rPr>
+          <w:rFonts w:ascii="Times New Roman" w:hAnsi="Times New Roman" w:cs="Times New Roman"/>
+          <w:sz w:val="24"/>
+          <w:szCs w:val="24"/>
+        </w:rPr>
+        <w:t>, the moment felt intense. This moment</w:t>
+      </w:r>
+      <w:r>
+        <w:rPr>
+          <w:rFonts w:ascii="Times New Roman" w:hAnsi="Times New Roman" w:cs="Times New Roman"/>
+          <w:sz w:val="24"/>
+          <w:szCs w:val="24"/>
+        </w:rPr>
+        <w:t xml:space="preserve"> was completely diminished by the music in the background which did not associate with the current fight</w:t>
+      </w:r>
+      <w:r>
+        <w:rPr>
+          <w:rFonts w:ascii="Times New Roman" w:hAnsi="Times New Roman" w:cs="Times New Roman"/>
+          <w:sz w:val="24"/>
+          <w:szCs w:val="24"/>
+        </w:rPr>
+        <w:t>. The music playing was</w:t>
+      </w:r>
+      <w:r>
+        <w:rPr>
+          <w:rFonts w:ascii="Times New Roman" w:hAnsi="Times New Roman" w:cs="Times New Roman"/>
+          <w:sz w:val="24"/>
+          <w:szCs w:val="24"/>
+        </w:rPr>
+        <w:t xml:space="preserve"> the</w:t>
+      </w:r>
+      <w:r>
+        <w:rPr>
+          <w:rFonts w:ascii="Times New Roman" w:hAnsi="Times New Roman" w:cs="Times New Roman"/>
+          <w:sz w:val="24"/>
+          <w:szCs w:val="24"/>
+        </w:rPr>
+        <w:t xml:space="preserve"> level</w:t>
+      </w:r>
+      <w:r>
+        <w:rPr>
+          <w:rFonts w:ascii="Times New Roman" w:hAnsi="Times New Roman" w:cs="Times New Roman"/>
+          <w:sz w:val="24"/>
+          <w:szCs w:val="24"/>
+        </w:rPr>
+        <w:t>’s theme that had been playing for the last half-hour of play time</w:t>
+      </w:r>
+      <w:r>
+        <w:rPr>
+          <w:rFonts w:ascii="Times New Roman" w:hAnsi="Times New Roman" w:cs="Times New Roman"/>
+          <w:sz w:val="24"/>
+          <w:szCs w:val="24"/>
+        </w:rPr>
+        <w:t>.</w:t>
+      </w:r>
+      <w:r>
+        <w:rPr>
+          <w:rFonts w:ascii="Times New Roman" w:hAnsi="Times New Roman" w:cs="Times New Roman"/>
+          <w:sz w:val="24"/>
+          <w:szCs w:val="24"/>
+        </w:rPr>
+        <w:t xml:space="preserve"> When running away from the </w:t>
+      </w:r>
+      <w:r>
+        <w:rPr>
+          <w:rFonts w:ascii="Times New Roman" w:hAnsi="Times New Roman" w:cs="Times New Roman"/>
+          <w:sz w:val="24"/>
+          <w:szCs w:val="24"/>
+        </w:rPr>
+        <w:t>Alebrije, the feeling is the same. They surprisingl</w:t>
+      </w:r>
+      <w:r>
+        <w:rPr>
+          <w:rFonts w:ascii="Times New Roman" w:hAnsi="Times New Roman" w:cs="Times New Roman"/>
+          <w:sz w:val="24"/>
+          <w:szCs w:val="24"/>
+        </w:rPr>
+        <w:t>y use different music, but it was</w:t>
+      </w:r>
+      <w:r>
+        <w:rPr>
+          <w:rFonts w:ascii="Times New Roman" w:hAnsi="Times New Roman" w:cs="Times New Roman"/>
+          <w:sz w:val="24"/>
+          <w:szCs w:val="24"/>
+        </w:rPr>
+        <w:t xml:space="preserve"> so quiet and underwhelming it didn’t brin</w:t>
+      </w:r>
+      <w:r>
+        <w:rPr>
+          <w:rFonts w:ascii="Times New Roman" w:hAnsi="Times New Roman" w:cs="Times New Roman"/>
+          <w:sz w:val="24"/>
+          <w:szCs w:val="24"/>
+        </w:rPr>
+        <w:t>g any feeling of intensity</w:t>
+      </w:r>
+      <w:r>
+        <w:rPr>
+          <w:rFonts w:ascii="Times New Roman" w:hAnsi="Times New Roman" w:cs="Times New Roman"/>
+          <w:sz w:val="24"/>
+          <w:szCs w:val="24"/>
+        </w:rPr>
+        <w:t xml:space="preserve"> when it was really needed.</w:t>
+      </w:r>
+      <w:r>
+        <w:rPr>
+          <w:rFonts w:ascii="Times New Roman" w:hAnsi="Times New Roman" w:cs="Times New Roman"/>
+          <w:sz w:val="24"/>
+          <w:szCs w:val="24"/>
+        </w:rPr>
+        <w:t xml:space="preserve"> Music, while the average player </w:t>
+      </w:r>
+      <w:r>
+        <w:rPr>
+          <w:rFonts w:ascii="Times New Roman" w:hAnsi="Times New Roman" w:cs="Times New Roman"/>
+          <w:sz w:val="24"/>
+          <w:szCs w:val="24"/>
+        </w:rPr>
+        <w:t>does not d</w:t>
+      </w:r>
+      <w:r>
+        <w:rPr>
+          <w:rFonts w:ascii="Times New Roman" w:hAnsi="Times New Roman" w:cs="Times New Roman"/>
+          <w:sz w:val="24"/>
+          <w:szCs w:val="24"/>
+        </w:rPr>
+        <w:t xml:space="preserve">irectly pay attention to it, </w:t>
+      </w:r>
+      <w:r>
+        <w:rPr>
+          <w:rFonts w:ascii="Times New Roman" w:hAnsi="Times New Roman" w:cs="Times New Roman"/>
+          <w:sz w:val="24"/>
+          <w:szCs w:val="24"/>
+        </w:rPr>
+        <w:t>greatly sets the mood and intensity of the moment. It can be</w:t>
+      </w:r>
+      <w:r>
+        <w:rPr>
+          <w:rFonts w:ascii="Times New Roman" w:hAnsi="Times New Roman" w:cs="Times New Roman"/>
+          <w:sz w:val="24"/>
+          <w:szCs w:val="24"/>
+        </w:rPr>
+        <w:t xml:space="preserve"> used to convey feelings</w:t>
+      </w:r>
+      <w:r>
+        <w:rPr>
+          <w:rFonts w:ascii="Times New Roman" w:hAnsi="Times New Roman" w:cs="Times New Roman"/>
+          <w:sz w:val="24"/>
+          <w:szCs w:val="24"/>
+        </w:rPr>
+        <w:t xml:space="preserve"> or even provide context to a living</w:t>
+      </w:r>
+      <w:r>
+        <w:rPr>
+          <w:rFonts w:ascii="Times New Roman" w:hAnsi="Times New Roman" w:cs="Times New Roman"/>
+          <w:sz w:val="24"/>
+          <w:szCs w:val="24"/>
+        </w:rPr>
+        <w:t>, breathing</w:t>
+      </w:r>
+      <w:r>
+        <w:rPr>
+          <w:rFonts w:ascii="Times New Roman" w:hAnsi="Times New Roman" w:cs="Times New Roman"/>
+          <w:sz w:val="24"/>
+          <w:szCs w:val="24"/>
+        </w:rPr>
+        <w:t xml:space="preserve"> world.</w:t>
+      </w:r>
+      <w:r>
+        <w:rPr>
+          <w:rFonts w:ascii="Times New Roman" w:hAnsi="Times New Roman" w:cs="Times New Roman"/>
+          <w:sz w:val="24"/>
+          <w:szCs w:val="24"/>
+        </w:rPr>
+        <w:t xml:space="preserve"> Take the many moments players</w:t>
+      </w:r>
+      <w:r>
+        <w:rPr>
+          <w:rFonts w:ascii="Times New Roman" w:hAnsi="Times New Roman" w:cs="Times New Roman"/>
+          <w:sz w:val="24"/>
+          <w:szCs w:val="24"/>
+        </w:rPr>
+        <w:t xml:space="preserve"> speak to </w:t>
+      </w:r>
+      <w:proofErr w:type="spellStart"/>
+      <w:r>
+        <w:rPr>
+          <w:rFonts w:ascii="Times New Roman" w:hAnsi="Times New Roman" w:cs="Times New Roman"/>
+          <w:sz w:val="24"/>
+          <w:szCs w:val="24"/>
+        </w:rPr>
+        <w:t>X’Tabay</w:t>
+      </w:r>
+      <w:proofErr w:type="spellEnd"/>
+      <w:r>
+        <w:rPr>
+          <w:rFonts w:ascii="Times New Roman" w:hAnsi="Times New Roman" w:cs="Times New Roman"/>
+          <w:sz w:val="24"/>
+          <w:szCs w:val="24"/>
+        </w:rPr>
+        <w:t xml:space="preserve">. The </w:t>
+      </w:r>
+      <w:r>
+        <w:rPr>
+          <w:rFonts w:ascii="Times New Roman" w:hAnsi="Times New Roman" w:cs="Times New Roman"/>
+          <w:sz w:val="24"/>
+          <w:szCs w:val="24"/>
+        </w:rPr>
+        <w:t xml:space="preserve">level’s </w:t>
+      </w:r>
+      <w:r>
+        <w:rPr>
+          <w:rFonts w:ascii="Times New Roman" w:hAnsi="Times New Roman" w:cs="Times New Roman"/>
+          <w:sz w:val="24"/>
+          <w:szCs w:val="24"/>
+        </w:rPr>
+        <w:t>music is lowered or silenced as you listen to her stories. Normally games would associate a theme song that would evoke emotions to give the player some connection to this important character. T</w:t>
+      </w:r>
+      <w:r>
+        <w:rPr>
+          <w:rFonts w:ascii="Times New Roman" w:hAnsi="Times New Roman" w:cs="Times New Roman"/>
+          <w:sz w:val="24"/>
+          <w:szCs w:val="24"/>
+        </w:rPr>
+        <w:t>he absence of such music gave no such association. T</w:t>
+      </w:r>
+      <w:r>
+        <w:rPr>
+          <w:rFonts w:ascii="Times New Roman" w:hAnsi="Times New Roman" w:cs="Times New Roman"/>
+          <w:sz w:val="24"/>
+          <w:szCs w:val="24"/>
+        </w:rPr>
+        <w:t>hroughout the game, there was no attachment, wonder, of feelings of any kind towards that character</w:t>
+      </w:r>
+      <w:r>
+        <w:rPr>
+          <w:rFonts w:ascii="Times New Roman" w:hAnsi="Times New Roman" w:cs="Times New Roman"/>
+          <w:sz w:val="24"/>
+          <w:szCs w:val="24"/>
+        </w:rPr>
+        <w:t>, or any other major enemy, in the slightest.</w:t>
+      </w:r>
+      <w:r>
+        <w:rPr>
+          <w:rFonts w:ascii="Times New Roman" w:hAnsi="Times New Roman" w:cs="Times New Roman"/>
+          <w:sz w:val="24"/>
+          <w:szCs w:val="24"/>
+        </w:rPr>
+        <w:t xml:space="preserve"> </w:t>
+      </w:r>
+      <w:r>
+        <w:rPr>
+          <w:rFonts w:ascii="Times New Roman" w:hAnsi="Times New Roman" w:cs="Times New Roman"/>
+          <w:sz w:val="24"/>
+          <w:szCs w:val="24"/>
+        </w:rPr>
+        <w:t>When the major boss battle came, designers</w:t>
+      </w:r>
+      <w:r>
+        <w:rPr>
+          <w:rFonts w:ascii="Times New Roman" w:hAnsi="Times New Roman" w:cs="Times New Roman"/>
+          <w:sz w:val="24"/>
+          <w:szCs w:val="24"/>
+        </w:rPr>
+        <w:t xml:space="preserve"> simply use the level’s music continuo</w:t>
+      </w:r>
+      <w:r>
+        <w:rPr>
+          <w:rFonts w:ascii="Times New Roman" w:hAnsi="Times New Roman" w:cs="Times New Roman"/>
+          <w:sz w:val="24"/>
+          <w:szCs w:val="24"/>
+        </w:rPr>
+        <w:t>usly, completely ruining any feeling of confrontation with the</w:t>
+      </w:r>
+      <w:r>
+        <w:rPr>
+          <w:rFonts w:ascii="Times New Roman" w:hAnsi="Times New Roman" w:cs="Times New Roman"/>
+          <w:sz w:val="24"/>
+          <w:szCs w:val="24"/>
+        </w:rPr>
+        <w:t xml:space="preserve"> characters that continue to taunt the player</w:t>
+      </w:r>
+      <w:r>
+        <w:rPr>
+          <w:rFonts w:ascii="Times New Roman" w:hAnsi="Times New Roman" w:cs="Times New Roman"/>
+          <w:sz w:val="24"/>
+          <w:szCs w:val="24"/>
+        </w:rPr>
+        <w:t xml:space="preserve"> for the entirety of the game</w:t>
+      </w:r>
+      <w:r>
+        <w:rPr>
+          <w:rFonts w:ascii="Times New Roman" w:hAnsi="Times New Roman" w:cs="Times New Roman"/>
+          <w:sz w:val="24"/>
+          <w:szCs w:val="24"/>
+        </w:rPr>
+        <w:t xml:space="preserve">. This was completely </w:t>
+      </w:r>
+      <w:r>
+        <w:rPr>
+          <w:rFonts w:ascii="Times New Roman" w:hAnsi="Times New Roman" w:cs="Times New Roman"/>
+          <w:sz w:val="24"/>
+          <w:szCs w:val="24"/>
+        </w:rPr>
+        <w:t>off-</w:t>
+      </w:r>
+      <w:r>
+        <w:rPr>
+          <w:rFonts w:ascii="Times New Roman" w:hAnsi="Times New Roman" w:cs="Times New Roman"/>
+          <w:sz w:val="24"/>
+          <w:szCs w:val="24"/>
+        </w:rPr>
+        <w:t>putting and ruined the</w:t>
+      </w:r>
+      <w:r>
+        <w:rPr>
+          <w:rFonts w:ascii="Times New Roman" w:hAnsi="Times New Roman" w:cs="Times New Roman"/>
+          <w:sz w:val="24"/>
+          <w:szCs w:val="24"/>
+        </w:rPr>
+        <w:t xml:space="preserve"> immersion</w:t>
+      </w:r>
+      <w:r>
+        <w:rPr>
+          <w:rFonts w:ascii="Times New Roman" w:hAnsi="Times New Roman" w:cs="Times New Roman"/>
+          <w:sz w:val="24"/>
+          <w:szCs w:val="24"/>
+        </w:rPr>
+        <w:t xml:space="preserve"> of the</w:t>
+      </w:r>
+      <w:r>
+        <w:rPr>
+          <w:rFonts w:ascii="Times New Roman" w:hAnsi="Times New Roman" w:cs="Times New Roman"/>
+          <w:sz w:val="24"/>
+          <w:szCs w:val="24"/>
+        </w:rPr>
+        <w:t xml:space="preserve"> game. Overall, </w:t>
+      </w:r>
+      <w:r>
+        <w:rPr>
+          <w:rFonts w:ascii="Times New Roman" w:hAnsi="Times New Roman" w:cs="Times New Roman"/>
+          <w:sz w:val="24"/>
+          <w:szCs w:val="24"/>
+        </w:rPr>
+        <w:t>while the music is excellent in and of itself</w:t>
+      </w:r>
+      <w:r>
+        <w:rPr>
+          <w:rFonts w:ascii="Times New Roman" w:hAnsi="Times New Roman" w:cs="Times New Roman"/>
+          <w:sz w:val="24"/>
+          <w:szCs w:val="24"/>
+        </w:rPr>
+        <w:t xml:space="preserve">, its use is everything, and “Guacamelee!” did not correctly use their </w:t>
+      </w:r>
+      <w:r>
+        <w:rPr>
+          <w:rFonts w:ascii="Times New Roman" w:hAnsi="Times New Roman" w:cs="Times New Roman"/>
+          <w:sz w:val="24"/>
+          <w:szCs w:val="24"/>
+        </w:rPr>
+        <w:t>repetitive scores</w:t>
+      </w:r>
+      <w:r>
+        <w:rPr>
+          <w:rFonts w:ascii="Times New Roman" w:hAnsi="Times New Roman" w:cs="Times New Roman"/>
+          <w:sz w:val="24"/>
+          <w:szCs w:val="24"/>
+        </w:rPr>
+        <w:t xml:space="preserve"> to evoke emotion or properly frame situations throughout the game.</w:t>
       </w:r>
     </w:p>
     <w:p>
       <w:pPr>
-        <w:spacing w:after="0" w:line="240" w:lineRule="auto"/>
-        <w:rPr>
-          <w:rFonts w:ascii="Times New Roman" w:hAnsi="Times New Roman" w:cs="Times New Roman"/>
-          <w:sz w:val="24"/>
-          <w:szCs w:val="24"/>
+        <w:spacing w:after="120" w:line="240" w:lineRule="auto"/>
+        <w:rPr>
+          <w:rFonts w:ascii="Times New Roman" w:hAnsi="Times New Roman" w:cs="Times New Roman"/>
+          <w:b/>
+          <w:sz w:val="24"/>
+          <w:szCs w:val="24"/>
+          <w:u w:val="single"/>
         </w:rPr>
       </w:pPr>
       <w:r>
         <w:rPr>
           <w:rFonts w:ascii="Times New Roman" w:hAnsi="Times New Roman" w:cs="Times New Roman"/>
-          <w:sz w:val="24"/>
-          <w:szCs w:val="24"/>
-        </w:rPr>
-        <w:lastRenderedPageBreak/>
-        <w:tab/>
-      </w:r>
-      <w:r>
-        <w:rPr>
-          <w:rFonts w:ascii="Times New Roman" w:hAnsi="Times New Roman" w:cs="Times New Roman"/>
-          <w:sz w:val="24"/>
-          <w:szCs w:val="24"/>
-        </w:rPr>
-        <w:t>The aesthetic of gam</w:t>
-      </w:r>
-      <w:r>
-        <w:rPr>
-          <w:rFonts w:ascii="Times New Roman" w:hAnsi="Times New Roman" w:cs="Times New Roman"/>
-          <w:sz w:val="24"/>
-          <w:szCs w:val="24"/>
-        </w:rPr>
-        <w:t>e</w:t>
-      </w:r>
-      <w:r>
-        <w:rPr>
-          <w:rFonts w:ascii="Times New Roman" w:hAnsi="Times New Roman" w:cs="Times New Roman"/>
-          <w:sz w:val="24"/>
-          <w:szCs w:val="24"/>
-        </w:rPr>
-        <w:t xml:space="preserve">play and balance is where “Guacamelee!’ begins to fall apart. The game attempts to add diversity in gameplay through adding new fighting moves to the luchador’s </w:t>
-      </w:r>
-      <w:r>
-        <w:rPr>
-          <w:rFonts w:ascii="Times New Roman" w:hAnsi="Times New Roman" w:cs="Times New Roman"/>
-          <w:sz w:val="24"/>
-          <w:szCs w:val="24"/>
-        </w:rPr>
-        <w:t xml:space="preserve">skill set. </w:t>
-      </w:r>
-      <w:r>
-        <w:rPr>
-          <w:rFonts w:ascii="Times New Roman" w:hAnsi="Times New Roman" w:cs="Times New Roman"/>
-          <w:sz w:val="24"/>
-          <w:szCs w:val="24"/>
-        </w:rPr>
-        <w:t xml:space="preserve">These new moves can unlock new locations on the map, but really that’s it. These new moves are also supposed to add new depth to the combat allowing for longer juggling combos and new ways to quickly dispatch enemies. </w:t>
-      </w:r>
-      <w:r>
-        <w:rPr>
-          <w:rFonts w:ascii="Times New Roman" w:hAnsi="Times New Roman" w:cs="Times New Roman"/>
-          <w:sz w:val="24"/>
-          <w:szCs w:val="24"/>
-        </w:rPr>
-        <w:t>The problem is that this is completely unnessecary. I found that it was very infrequent that I would use these new abil</w:t>
-      </w:r>
-      <w:r>
-        <w:rPr>
-          <w:rFonts w:ascii="Times New Roman" w:hAnsi="Times New Roman" w:cs="Times New Roman"/>
-          <w:sz w:val="24"/>
-          <w:szCs w:val="24"/>
-        </w:rPr>
-        <w:t>ities in combat. Specifically, players will find they fight the same enemy through a majority of the game, the skeleton. By a quarter way through the game the skeleton enemy becomes so trivial they are run through with a few regular punches without fear. The only time any special move would be used is if my character was already heading in the direction of an enemy and I need some form of invinsability, in the form of an initiating attack, to enter the space th</w:t>
-      </w:r>
-      <w:r>
-        <w:rPr>
-          <w:rFonts w:ascii="Times New Roman" w:hAnsi="Times New Roman" w:cs="Times New Roman"/>
-          <w:sz w:val="24"/>
-          <w:szCs w:val="24"/>
-        </w:rPr>
-        <w:t>e</w:t>
-      </w:r>
-      <w:r>
-        <w:rPr>
-          <w:rFonts w:ascii="Times New Roman" w:hAnsi="Times New Roman" w:cs="Times New Roman"/>
-          <w:sz w:val="24"/>
-          <w:szCs w:val="24"/>
-        </w:rPr>
-        <w:t xml:space="preserve"> enemy occupies. For example, </w:t>
-      </w:r>
-      <w:r>
-        <w:rPr>
-          <w:rFonts w:ascii="Times New Roman" w:hAnsi="Times New Roman" w:cs="Times New Roman"/>
-          <w:sz w:val="24"/>
-          <w:szCs w:val="24"/>
-        </w:rPr>
-        <w:t>a floating platform with a skeleton occupying the sp</w:t>
-      </w:r>
-      <w:r>
-        <w:rPr>
-          <w:rFonts w:ascii="Times New Roman" w:hAnsi="Times New Roman" w:cs="Times New Roman"/>
-          <w:sz w:val="24"/>
-          <w:szCs w:val="24"/>
-        </w:rPr>
-        <w:t xml:space="preserve">ace could not be reached as I would take damage jumping into the enemy. Using the uppercut abilitiy, I can strike the enemy first to avoid damage and reach the platform unharmed. </w:t>
-      </w:r>
-      <w:r>
-        <w:rPr>
-          <w:rFonts w:ascii="Times New Roman" w:hAnsi="Times New Roman" w:cs="Times New Roman"/>
-          <w:sz w:val="24"/>
-          <w:szCs w:val="24"/>
-        </w:rPr>
-        <w:t>The problem is found in analysing how this mechanic plays out in in-game use. If a combat based upgrade is not enjoyable or optimal for combat, then that upgrade should not be combat based. I would be more satisfied if the upgrade had just been a double jump, because that is all it is ever used for. Moves such as the head butt and body slam are at least used to break walls to unlock new areas or discover secrets</w:t>
-      </w:r>
-      <w:r>
-        <w:rPr>
-          <w:rFonts w:ascii="Times New Roman" w:hAnsi="Times New Roman" w:cs="Times New Roman"/>
-          <w:sz w:val="24"/>
-          <w:szCs w:val="24"/>
-        </w:rPr>
-        <w:t>, where the act of distruction makes sense to be transferable to cause damage as well, as a convenience but not as a primary use. The uppercut on the other hand had no use aside from being use as a double jump. While I understand that being a luchador the upgrades being combat based is a logical thought, however in execution it is never used as such and thus feels underwhelming.</w:t>
+          <w:b/>
+          <w:sz w:val="24"/>
+          <w:szCs w:val="24"/>
+          <w:u w:val="single"/>
+        </w:rPr>
+        <w:t>Conclusion</w:t>
       </w:r>
     </w:p>
     <w:p>
       <w:pPr>
-        <w:spacing w:after="0" w:line="240" w:lineRule="auto"/>
+        <w:spacing w:after="120" w:line="240" w:lineRule="auto"/>
         <w:rPr>
           <w:rFonts w:ascii="Times New Roman" w:hAnsi="Times New Roman" w:cs="Times New Roman"/>
           <w:sz w:val="24"/>
           <w:szCs w:val="24"/>
         </w:rPr>
       </w:pPr>
-    </w:p>
-    <w:p>
-      <w:pPr>
-        <w:spacing w:after="0" w:line="240" w:lineRule="auto"/>
-        <w:rPr>
-          <w:rFonts w:ascii="Times New Roman" w:hAnsi="Times New Roman" w:cs="Times New Roman"/>
-          <w:sz w:val="24"/>
-          <w:szCs w:val="24"/>
-        </w:rPr>
-      </w:pPr>
-      <w:r>
-        <w:rPr>
-          <w:rFonts w:ascii="Times New Roman" w:hAnsi="Times New Roman" w:cs="Times New Roman"/>
-          <w:sz w:val="24"/>
-          <w:szCs w:val="24"/>
-        </w:rPr>
-        <w:t>Audio</w:t>
-      </w:r>
-    </w:p>
-    <w:p>
-      <w:pPr>
-        <w:spacing w:after="0" w:line="240" w:lineRule="auto"/>
-        <w:rPr>
-          <w:rFonts w:ascii="Times New Roman" w:hAnsi="Times New Roman" w:cs="Times New Roman"/>
-          <w:sz w:val="24"/>
-          <w:szCs w:val="24"/>
-        </w:rPr>
-      </w:pPr>
-    </w:p>
-    <w:p>
-      <w:pPr>
-        <w:spacing w:after="0" w:line="240" w:lineRule="auto"/>
-        <w:rPr>
-          <w:rFonts w:ascii="Times New Roman" w:hAnsi="Times New Roman" w:cs="Times New Roman"/>
-          <w:sz w:val="24"/>
-          <w:szCs w:val="24"/>
-        </w:rPr>
-      </w:pPr>
       <w:r>
         <w:rPr>
           <w:rFonts w:ascii="Times New Roman" w:hAnsi="Times New Roman" w:cs="Times New Roman"/>
@@ -532,41 +1489,82 @@
           <w:szCs w:val="24"/>
         </w:rPr>
         <w:tab/>
-      </w:r>
-      <w:r>
-        <w:rPr>
-          <w:rFonts w:ascii="Times New Roman" w:hAnsi="Times New Roman" w:cs="Times New Roman"/>
-          <w:sz w:val="24"/>
-          <w:szCs w:val="24"/>
-        </w:rPr>
-        <w:t xml:space="preserve">The audio in “Guacamelee!” is a mized bag of greatness and misuse. It boasts some of the most fitting Mexican themed music I have heard in a video game. Every location and battle sequence has well composed music, but it is used highly incorrectly. Multiple instances throughout the game I felt completely disoriented by a disconnect between the music and </w:t>
-      </w:r>
-      <w:r>
-        <w:rPr>
-          <w:rFonts w:ascii="Times New Roman" w:hAnsi="Times New Roman" w:cs="Times New Roman"/>
-          <w:sz w:val="24"/>
-          <w:szCs w:val="24"/>
-        </w:rPr>
-        <w:t xml:space="preserve">what was currently happening on screen. For example, during the first boss fight I ready for the intense battle, but it was completely diminished by the music in the background which did not associate with the current fight. The music sounded more like casual level music when compared to the numbers I have been hearing throughout the game so far. Music, while the average player </w:t>
-      </w:r>
-      <w:r>
-        <w:rPr>
-          <w:rFonts w:ascii="Times New Roman" w:hAnsi="Times New Roman" w:cs="Times New Roman"/>
-          <w:sz w:val="24"/>
-          <w:szCs w:val="24"/>
-        </w:rPr>
-        <w:t xml:space="preserve">does not directly pay attention to it, it greatly sets the mood and intensity of the moment. It can be used to convey feelings at a moment or even provide context to a living world. The misuse can even be heard in the regular world while running through the first town where a grim music plays consistently. This gave a somber yet tense feeling when really, nothing was happening. There was no enemies and no immiediate danger. In fact, it was the calm after the storm. This was completely offputting and really unimersed me from the game. Overall, </w:t>
-      </w:r>
-      <w:r>
-        <w:rPr>
-          <w:rFonts w:ascii="Times New Roman" w:hAnsi="Times New Roman" w:cs="Times New Roman"/>
-          <w:sz w:val="24"/>
-          <w:szCs w:val="24"/>
-        </w:rPr>
-        <w:t>while the music is good, its use is everything, and “Guacamelee!” did not correctly use their exelent scores to evoke emotion or properly frame situations throughout the game.</w:t>
-      </w:r>
-      <w:bookmarkStart w:id="0" w:name="_GoBack"/>
-      <w:bookmarkEnd w:id="0"/>
+        <w:t xml:space="preserve">Players are drawn into the world through the strongest and most noticeable aspect; its appearance. The game features a Mexican theme through a vibrant, colourful world, filled with all things Mexican. The game does a decent job at holding players’ attention as they fight the army of the dead to </w:t>
+      </w:r>
+      <w:r>
+        <w:rPr>
+          <w:rFonts w:ascii="Times New Roman" w:hAnsi="Times New Roman" w:cs="Times New Roman"/>
+          <w:sz w:val="24"/>
+          <w:szCs w:val="24"/>
+        </w:rPr>
+        <w:t xml:space="preserve">save El </w:t>
+      </w:r>
+      <w:proofErr w:type="spellStart"/>
+      <w:r>
+        <w:rPr>
+          <w:rFonts w:ascii="Times New Roman" w:hAnsi="Times New Roman" w:cs="Times New Roman"/>
+          <w:sz w:val="24"/>
+          <w:szCs w:val="24"/>
+        </w:rPr>
+        <w:t>Presidente’s</w:t>
+      </w:r>
+      <w:proofErr w:type="spellEnd"/>
+      <w:r>
+        <w:rPr>
+          <w:rFonts w:ascii="Times New Roman" w:hAnsi="Times New Roman" w:cs="Times New Roman"/>
+          <w:sz w:val="24"/>
+          <w:szCs w:val="24"/>
+        </w:rPr>
+        <w:t xml:space="preserve"> daughter, but</w:t>
+      </w:r>
+      <w:r>
+        <w:rPr>
+          <w:rFonts w:ascii="Times New Roman" w:hAnsi="Times New Roman" w:cs="Times New Roman"/>
+          <w:sz w:val="24"/>
+          <w:szCs w:val="24"/>
+        </w:rPr>
+        <w:t xml:space="preserve"> </w:t>
+      </w:r>
+      <w:r>
+        <w:rPr>
+          <w:rFonts w:ascii="Times New Roman" w:hAnsi="Times New Roman" w:cs="Times New Roman"/>
+          <w:sz w:val="24"/>
+          <w:szCs w:val="24"/>
+        </w:rPr>
+        <w:t>w</w:t>
+      </w:r>
+      <w:r>
+        <w:rPr>
+          <w:rFonts w:ascii="Times New Roman" w:hAnsi="Times New Roman" w:cs="Times New Roman"/>
+          <w:sz w:val="24"/>
+          <w:szCs w:val="24"/>
+        </w:rPr>
+        <w:t>hile the game</w:t>
+      </w:r>
+      <w:r>
+        <w:rPr>
+          <w:rFonts w:ascii="Times New Roman" w:hAnsi="Times New Roman" w:cs="Times New Roman"/>
+          <w:sz w:val="24"/>
+          <w:szCs w:val="24"/>
+        </w:rPr>
+        <w:t xml:space="preserve"> tries to present a strong combat system, it ultimately falls flat later in the game as repetitive enemies become</w:t>
+      </w:r>
+      <w:r>
+        <w:rPr>
+          <w:rFonts w:ascii="Times New Roman" w:hAnsi="Times New Roman" w:cs="Times New Roman"/>
+          <w:sz w:val="24"/>
+          <w:szCs w:val="24"/>
+        </w:rPr>
+        <w:t xml:space="preserve"> trivial.</w:t>
+      </w:r>
+      <w:r>
+        <w:rPr>
+          <w:rFonts w:ascii="Times New Roman" w:hAnsi="Times New Roman" w:cs="Times New Roman"/>
+          <w:sz w:val="24"/>
+          <w:szCs w:val="24"/>
+        </w:rPr>
+        <w:t xml:space="preserve"> With a lack of appropriate audio queues, the game also lacks a sorely needed sense of emotion.</w:t>
+      </w:r>
     </w:p>
     <w:sectPr>
       <w:headerReference w:type="default" r:id="rId6"/>

</xml_diff>